<commit_message>
Docs has been optimized
</commit_message>
<xml_diff>
--- a/bnp/ptuo/company_data.docx
+++ b/bnp/ptuo/company_data.docx
@@ -129,7 +129,6 @@
         <w:tab/>
         <w:tab/>
         <w:tab/>
-        <w:tab/>
       </w:r>
     </w:p>
     <w:p>
@@ -167,7 +166,6 @@
         <w:tab/>
         <w:tab/>
         <w:tab/>
-        <w:tab/>
       </w:r>
     </w:p>
     <w:p>
@@ -261,7 +259,6 @@
         <w:tab/>
         <w:tab/>
         <w:tab/>
-        <w:tab/>
       </w:r>
     </w:p>
     <w:p>
@@ -287,7 +284,6 @@
           <w:szCs w:val="24"/>
           <w:u w:val="single"/>
         </w:rPr>
-        <w:tab/>
         <w:tab/>
         <w:tab/>
         <w:tab/>
@@ -428,7 +424,6 @@
         <w:tab/>
         <w:tab/>
         <w:tab/>
-        <w:tab/>
       </w:r>
     </w:p>
     <w:p>
@@ -466,7 +461,6 @@
         <w:tab/>
         <w:tab/>
         <w:tab/>
-        <w:tab/>
       </w:r>
     </w:p>
     <w:p>
@@ -559,7 +553,6 @@
         <w:tab/>
         <w:tab/>
         <w:tab/>
-        <w:tab/>
       </w:r>
     </w:p>
     <w:p>
@@ -585,7 +578,6 @@
           <w:szCs w:val="24"/>
           <w:u w:val="single"/>
         </w:rPr>
-        <w:tab/>
         <w:tab/>
         <w:tab/>
         <w:tab/>
@@ -845,7 +837,6 @@
         </w:rPr>
         <w:tab/>
         <w:t>Председатель</w:t>
-        <w:tab/>
         <w:tab/>
       </w:r>
       <w:r>
@@ -899,7 +890,6 @@
           <w:szCs w:val="16"/>
           <w:u w:val="none"/>
         </w:rPr>
-        <w:tab/>
         <w:tab/>
         <w:tab/>
         <w:tab/>

</xml_diff>